<commit_message>
dokumentation in doc ordner geupdatet
</commit_message>
<xml_diff>
--- a/docs/djproject_1einleitung.docx
+++ b/docs/djproject_1einleitung.docx
@@ -93,31 +93,17 @@
         <w:br/>
         <w:br/>
         <w:t>Die von mir erstellte Anwendung soll es ermöglichen, die Dokumente in der Ordnerstruktur des Kunden zu erfassen, und aus den Pfadbezeichnungen die gewünschten Informationen zu extrahieren. Anhand von anpassbaren Regeln sollen bestimmte Textmuster innerhalb der Dokumentenpfade auffindbar sein, um so beispielsweise die Bezeichnung oder das Erstellungsdatum einer Fallakte zu erfassen. Die Daten können von IP Now aus einer Excel-Datei heraus verarbeitet werden, daher ist es die Aufgabe dieser Anwendung, am Ende des Prozesses eine Excel-Datei zu erstellen, welche die extrahierten Daten bereitstellt.</w:t>
-      </w:r>
-    </w:p>
-    <w:p>
-      <w:pPr>
-        <w:pStyle w:val="Normal"/>
-        <w:bidi w:val="0"/>
-        <w:jc w:val="start"/>
-        <w:rPr/>
-      </w:pPr>
-      <w:r>
-        <w:rPr/>
-      </w:r>
-    </w:p>
-    <w:p>
-      <w:pPr>
-        <w:pStyle w:val="Normal"/>
-        <w:bidi w:val="0"/>
-        <w:jc w:val="start"/>
-        <w:rPr/>
-      </w:pPr>
-      <w:r>
-        <w:rPr/>
-        <w:t>1.4 Projektbegründung</w:t>
-        <w:br/>
-        <w:t>1.5 Projektschnittstellen</w:t>
+        <w:br/>
+        <w:br/>
+        <w:t>1.</w:t>
+      </w:r>
+      <w:r>
+        <w:rPr/>
+        <w:t>4</w:t>
+      </w:r>
+      <w:r>
+        <w:rPr/>
+        <w:t xml:space="preserve"> Projektschnittstellen</w:t>
         <w:br/>
         <w:br/>
         <w:t>Als Versionsverwaltung habe ich mich für das Versionsverwaltungstool Git entschieden. Als erweiterte Schnittstelle nutze ich den Onlinedienst GitHub. Die Auswahl des Wurzelverzeichnis, sowie die Erstellung einer Excel-Datei erfolgen über bereits vorhandene Schnittstellen, die über externe Dart-Packages bereitgestellt werden. Die Benutzer der Anwendung sind ausschließlich AussendienstmitarbeiterInnen der GSI. Der Ausbilder bei cdemy kontrolliert die Code Qualität und dient als Ansprechpartner und Vermittler zum Kunden.</w:t>
@@ -143,7 +129,15 @@
       </w:pPr>
       <w:r>
         <w:rPr/>
-        <w:t>1.6 Projektabgrenzung</w:t>
+        <w:t>1.</w:t>
+      </w:r>
+      <w:r>
+        <w:rPr/>
+        <w:t>5</w:t>
+      </w:r>
+      <w:r>
+        <w:rPr/>
+        <w:t xml:space="preserve"> Projektabgrenzung</w:t>
         <w:br/>
         <w:t>Meine Aufgabe im Rahmen dieses Projekts umfasst die Planung und Umsetzung einer  Windows-Anwendung. Dies beinhaltet die Konzeption, und Umsetzung von sowohl der GUI, als auch der Logik und Datenstruktur der Anwendung. Ebenso gehört das Testen der Anwendung zu meinen Aufgaben.</w:t>
       </w:r>

</xml_diff>